<commit_message>
improve docs of lqtmoment
</commit_message>
<xml_diff>
--- a/docs/lqtmoment.docx
+++ b/docs/lqtmoment.docx
@@ -223,13 +223,15 @@
           <w:rFonts w:ascii="Arial" w:hAnsi="Arial" w:cs="Arial"/>
           <w:sz w:val="24"/>
           <w:szCs w:val="24"/>
-        </w:rPr>
-      </w:pPr>
-      <w:r>
-        <w:rPr>
-          <w:rFonts w:ascii="Arial" w:hAnsi="Arial" w:cs="Arial"/>
-          <w:sz w:val="24"/>
-          <w:szCs w:val="24"/>
+          <w:lang w:val="fi-FI"/>
+        </w:rPr>
+      </w:pPr>
+      <w:r>
+        <w:rPr>
+          <w:rFonts w:ascii="Arial" w:hAnsi="Arial" w:cs="Arial"/>
+          <w:sz w:val="24"/>
+          <w:szCs w:val="24"/>
+          <w:lang w:val="fi-FI"/>
         </w:rPr>
         <w:t>Arham Zakki Edelo</w:t>
       </w:r>
@@ -240,13 +242,15 @@
           <w:rFonts w:ascii="Arial" w:hAnsi="Arial" w:cs="Arial"/>
           <w:sz w:val="24"/>
           <w:szCs w:val="24"/>
-        </w:rPr>
-      </w:pPr>
-      <w:r>
-        <w:rPr>
-          <w:rFonts w:ascii="Arial" w:hAnsi="Arial" w:cs="Arial"/>
-          <w:sz w:val="24"/>
-          <w:szCs w:val="24"/>
+          <w:lang w:val="fi-FI"/>
+        </w:rPr>
+      </w:pPr>
+      <w:r>
+        <w:rPr>
+          <w:rFonts w:ascii="Arial" w:hAnsi="Arial" w:cs="Arial"/>
+          <w:sz w:val="24"/>
+          <w:szCs w:val="24"/>
+          <w:lang w:val="fi-FI"/>
         </w:rPr>
         <w:t>edelo.arham@gmail.com</w:t>
       </w:r>
@@ -257,6 +261,7 @@
           <w:rFonts w:ascii="Arial" w:hAnsi="Arial" w:cs="Arial"/>
           <w:sz w:val="24"/>
           <w:szCs w:val="24"/>
+          <w:lang w:val="fi-FI"/>
         </w:rPr>
       </w:pPr>
     </w:p>
@@ -444,25 +449,23 @@
           <w:sz w:val="24"/>
           <w:szCs w:val="24"/>
         </w:rPr>
-        <w:t xml:space="preserve">ython package designed for moment magnitude calculations using pure P, SV, and SH components in the LQT ray coordinate system. It leverages rapid ray tracing to compute incidence angles for component rotation and employs fast spectral fitting to find optimal solution, ensuring high accuracy and efficient automated </w:t>
-      </w:r>
-      <w:proofErr w:type="spellStart"/>
-      <w:r>
-        <w:rPr>
-          <w:rFonts w:ascii="Arial" w:hAnsi="Arial" w:cs="Arial"/>
-          <w:sz w:val="24"/>
-          <w:szCs w:val="24"/>
-        </w:rPr>
-        <w:t>computation.By</w:t>
-      </w:r>
-      <w:proofErr w:type="spellEnd"/>
-      <w:r>
-        <w:rPr>
-          <w:rFonts w:ascii="Arial" w:hAnsi="Arial" w:cs="Arial"/>
-          <w:sz w:val="24"/>
-          <w:szCs w:val="24"/>
-        </w:rPr>
-        <w:t xml:space="preserve"> leveraging vectorized computing and advanced statistical methods—such as in implementing Shooting Snell’s Method for incidence angle estimation and Quasi-Monte Carlo techniques for spectral fitting—</w:t>
+        <w:t>ython package designed for moment magnitude calculations using pure P, SV, and SH components in the LQT ray coordinate system. It leverages rapid ray tracing to compute incidence angles for component rotation and employs fast spectral fitting to find optimal solution, ensuring high accuracy and efficient automated computation.</w:t>
+      </w:r>
+      <w:r>
+        <w:rPr>
+          <w:rFonts w:ascii="Arial" w:hAnsi="Arial" w:cs="Arial"/>
+          <w:sz w:val="24"/>
+          <w:szCs w:val="24"/>
+        </w:rPr>
+        <w:t xml:space="preserve"> </w:t>
+      </w:r>
+      <w:r>
+        <w:rPr>
+          <w:rFonts w:ascii="Arial" w:hAnsi="Arial" w:cs="Arial"/>
+          <w:sz w:val="24"/>
+          <w:szCs w:val="24"/>
+        </w:rPr>
+        <w:t>By leveraging vectorized computing and advanced statistical methods—such as in implementing Shooting Snell’s Method for incidence angle estimation and Quasi-Monte Carlo techniques for spectral fitting—</w:t>
       </w:r>
       <w:proofErr w:type="spellStart"/>
       <w:r>
@@ -2022,17 +2025,7 @@
           <w:sz w:val="24"/>
           <w:szCs w:val="24"/>
         </w:rPr>
-        <w:t>/</w:t>
-      </w:r>
-      <w:r>
-        <w:rPr>
-          <w:rFonts w:ascii="Consolas" w:hAnsi="Consolas" w:cs="Arial"/>
-          <w:b/>
-          <w:bCs/>
-          <w:sz w:val="24"/>
-          <w:szCs w:val="24"/>
-        </w:rPr>
-        <w:t xml:space="preserve">: </w:t>
+        <w:t xml:space="preserve">/: </w:t>
       </w:r>
       <w:r>
         <w:rPr>
@@ -2067,17 +2060,7 @@
           <w:sz w:val="24"/>
           <w:szCs w:val="24"/>
         </w:rPr>
-        <w:t>data/</w:t>
-      </w:r>
-      <w:r>
-        <w:rPr>
-          <w:rFonts w:ascii="Consolas" w:hAnsi="Consolas" w:cs="Arial"/>
-          <w:b/>
-          <w:bCs/>
-          <w:sz w:val="24"/>
-          <w:szCs w:val="24"/>
-        </w:rPr>
-        <w:t xml:space="preserve">: </w:t>
+        <w:t xml:space="preserve">data/: </w:t>
       </w:r>
       <w:r>
         <w:rPr>
@@ -2205,17 +2188,7 @@
           <w:sz w:val="24"/>
           <w:szCs w:val="24"/>
         </w:rPr>
-        <w:t>.ini</w:t>
-      </w:r>
-      <w:r>
-        <w:rPr>
-          <w:rFonts w:ascii="Consolas" w:hAnsi="Consolas" w:cs="Arial"/>
-          <w:b/>
-          <w:bCs/>
-          <w:sz w:val="24"/>
-          <w:szCs w:val="24"/>
-        </w:rPr>
-        <w:t xml:space="preserve">: </w:t>
+        <w:t xml:space="preserve">.ini: </w:t>
       </w:r>
       <w:r>
         <w:rPr>
@@ -2282,15 +2255,7 @@
           <w:sz w:val="24"/>
           <w:szCs w:val="24"/>
         </w:rPr>
-        <w:t>A JSON file storing a default velocity model for seismic wave propagation, used in calculations if the user does not specify a custom model. It includes parameters like layer depths and wave velocities</w:t>
-      </w:r>
-      <w:r>
-        <w:rPr>
-          <w:rFonts w:ascii="Arial" w:hAnsi="Arial" w:cs="Arial"/>
-          <w:sz w:val="24"/>
-          <w:szCs w:val="24"/>
-        </w:rPr>
-        <w:t>.</w:t>
+        <w:t>A JSON file storing a default velocity model for seismic wave propagation, used in calculations if the user does not specify a custom model. It includes parameters like layer depths and wave velocities.</w:t>
       </w:r>
     </w:p>
     <w:p>
@@ -2389,15 +2354,7 @@
           <w:sz w:val="24"/>
           <w:szCs w:val="24"/>
         </w:rPr>
-        <w:t xml:space="preserve"> package-level metadata (e.g., version) or import key modules for easier access</w:t>
-      </w:r>
-      <w:r>
-        <w:rPr>
-          <w:rFonts w:ascii="Arial" w:hAnsi="Arial" w:cs="Arial"/>
-          <w:sz w:val="24"/>
-          <w:szCs w:val="24"/>
-        </w:rPr>
-        <w:t>.</w:t>
+        <w:t xml:space="preserve"> package-level metadata (e.g., version) or import key modules for easier access.</w:t>
       </w:r>
     </w:p>
     <w:p>
@@ -2426,17 +2383,7 @@
           <w:szCs w:val="24"/>
         </w:rPr>
         <w:lastRenderedPageBreak/>
-        <w:t>api.py</w:t>
-      </w:r>
-      <w:r>
-        <w:rPr>
-          <w:rFonts w:ascii="Consolas" w:hAnsi="Consolas" w:cs="Arial"/>
-          <w:b/>
-          <w:bCs/>
-          <w:sz w:val="24"/>
-          <w:szCs w:val="24"/>
-        </w:rPr>
-        <w:t xml:space="preserve">: </w:t>
+        <w:t xml:space="preserve">api.py: </w:t>
       </w:r>
       <w:r>
         <w:rPr>
@@ -3452,24 +3399,14 @@
       <w:r>
         <w:t xml:space="preserve">Figure </w:t>
       </w:r>
-      <w:r>
-        <w:fldChar w:fldCharType="begin"/>
-      </w:r>
-      <w:r>
-        <w:instrText xml:space="preserve"> SEQ Figure \* ARABIC </w:instrText>
-      </w:r>
-      <w:r>
-        <w:fldChar w:fldCharType="separate"/>
-      </w:r>
-      <w:r>
-        <w:rPr>
-          <w:noProof/>
-        </w:rPr>
-        <w:t>1</w:t>
-      </w:r>
-      <w:r>
-        <w:fldChar w:fldCharType="end"/>
-      </w:r>
+      <w:fldSimple w:instr=" SEQ Figure \* ARABIC ">
+        <w:r>
+          <w:rPr>
+            <w:noProof/>
+          </w:rPr>
+          <w:t>1</w:t>
+        </w:r>
+      </w:fldSimple>
       <w:r>
         <w:t xml:space="preserve"> </w:t>
       </w:r>
@@ -3845,15 +3782,7 @@
           <w:sz w:val="24"/>
           <w:szCs w:val="24"/>
         </w:rPr>
-        <w:t>which was originally proposed by</w:t>
-      </w:r>
-      <w:r>
-        <w:rPr>
-          <w:rFonts w:ascii="Arial" w:hAnsi="Arial" w:cs="Arial"/>
-          <w:sz w:val="24"/>
-          <w:szCs w:val="24"/>
-        </w:rPr>
-        <w:t xml:space="preserve"> </w:t>
+        <w:t xml:space="preserve">which was originally proposed by </w:t>
       </w:r>
       <w:r>
         <w:rPr>
@@ -4372,25 +4301,7 @@
           <w:sz w:val="24"/>
           <w:szCs w:val="24"/>
         </w:rPr>
-        <w:t xml:space="preserve"> is the freque</w:t>
-      </w:r>
-      <w:proofErr w:type="spellStart"/>
-      <w:r>
-        <w:rPr>
-          <w:rFonts w:ascii="Arial" w:eastAsiaTheme="minorEastAsia" w:hAnsi="Arial" w:cs="Arial"/>
-          <w:sz w:val="24"/>
-          <w:szCs w:val="24"/>
-        </w:rPr>
-        <w:t>ncy</w:t>
-      </w:r>
-      <w:proofErr w:type="spellEnd"/>
-      <w:r>
-        <w:rPr>
-          <w:rFonts w:ascii="Arial" w:eastAsiaTheme="minorEastAsia" w:hAnsi="Arial" w:cs="Arial"/>
-          <w:sz w:val="24"/>
-          <w:szCs w:val="24"/>
-        </w:rPr>
-        <w:t xml:space="preserve">, </w:t>
+        <w:t xml:space="preserve"> is the frequency, </w:t>
       </w:r>
       <m:oMath>
         <m:sSub>
@@ -4521,15 +4432,7 @@
             <w:sz w:val="24"/>
             <w:szCs w:val="24"/>
           </w:rPr>
-          <m:t>n</m:t>
-        </m:r>
-        <m:r>
-          <w:rPr>
-            <w:rFonts w:ascii="Cambria Math" w:hAnsi="Cambria Math" w:cs="Arial"/>
-            <w:sz w:val="24"/>
-            <w:szCs w:val="24"/>
-          </w:rPr>
-          <m:t>=2</m:t>
+          <m:t>n=2</m:t>
         </m:r>
       </m:oMath>
       <w:r>
@@ -4547,15 +4450,7 @@
             <w:sz w:val="24"/>
             <w:szCs w:val="24"/>
           </w:rPr>
-          <m:t>y</m:t>
-        </m:r>
-        <m:r>
-          <w:rPr>
-            <w:rFonts w:ascii="Cambria Math" w:hAnsi="Cambria Math" w:cs="Arial"/>
-            <w:sz w:val="24"/>
-            <w:szCs w:val="24"/>
-          </w:rPr>
-          <m:t>=1</m:t>
+          <m:t>y=1</m:t>
         </m:r>
       </m:oMath>
       <w:r>
@@ -4703,15 +4598,7 @@
             <w:sz w:val="24"/>
             <w:szCs w:val="24"/>
           </w:rPr>
-          <m:t>y=</m:t>
-        </m:r>
-        <m:r>
-          <w:rPr>
-            <w:rFonts w:ascii="Cambria Math" w:hAnsi="Cambria Math" w:cs="Arial"/>
-            <w:sz w:val="24"/>
-            <w:szCs w:val="24"/>
-          </w:rPr>
-          <m:t>2</m:t>
+          <m:t>y=2</m:t>
         </m:r>
       </m:oMath>
       <w:r>
@@ -4720,25 +4607,7 @@
           <w:sz w:val="24"/>
           <w:szCs w:val="24"/>
         </w:rPr>
-        <w:t>, this produ</w:t>
-      </w:r>
-      <w:proofErr w:type="spellStart"/>
-      <w:r>
-        <w:rPr>
-          <w:rFonts w:ascii="Arial" w:eastAsiaTheme="minorEastAsia" w:hAnsi="Arial" w:cs="Arial"/>
-          <w:sz w:val="24"/>
-          <w:szCs w:val="24"/>
-        </w:rPr>
-        <w:t>ces</w:t>
-      </w:r>
-      <w:proofErr w:type="spellEnd"/>
-      <w:r>
-        <w:rPr>
-          <w:rFonts w:ascii="Arial" w:eastAsiaTheme="minorEastAsia" w:hAnsi="Arial" w:cs="Arial"/>
-          <w:sz w:val="24"/>
-          <w:szCs w:val="24"/>
-        </w:rPr>
-        <w:t xml:space="preserve"> a sharper corner that the original equation.</w:t>
+        <w:t>, this produces a sharper corner that the original equation.</w:t>
       </w:r>
     </w:p>
     <w:p>
@@ -5025,23 +4894,7 @@
                   <w:sz w:val="24"/>
                   <w:szCs w:val="24"/>
                 </w:rPr>
-                <m:t>rp</m:t>
-              </m:r>
-              <m:r>
-                <w:rPr>
-                  <w:rFonts w:ascii="Cambria Math" w:eastAsiaTheme="minorEastAsia" w:hAnsi="Cambria Math" w:cs="Arial"/>
-                  <w:sz w:val="24"/>
-                  <w:szCs w:val="24"/>
-                </w:rPr>
-                <m:t xml:space="preserve"> ×</m:t>
-              </m:r>
-              <m:r>
-                <w:rPr>
-                  <w:rFonts w:ascii="Cambria Math" w:eastAsiaTheme="minorEastAsia" w:hAnsi="Cambria Math" w:cs="Arial"/>
-                  <w:sz w:val="24"/>
-                  <w:szCs w:val="24"/>
-                </w:rPr>
-                <m:t>sf</m:t>
+                <m:t>rp ×sf</m:t>
               </m:r>
             </m:den>
           </m:f>
@@ -5338,23 +5191,7 @@
             <w:sz w:val="24"/>
             <w:szCs w:val="24"/>
           </w:rPr>
-          <m:t>km</m:t>
-        </m:r>
-        <m:r>
-          <w:rPr>
-            <w:rFonts w:ascii="Cambria Math" w:eastAsiaTheme="minorEastAsia" w:hAnsi="Cambria Math" w:cs="Arial"/>
-            <w:sz w:val="24"/>
-            <w:szCs w:val="24"/>
-          </w:rPr>
-          <m:t>/</m:t>
-        </m:r>
-        <m:r>
-          <w:rPr>
-            <w:rFonts w:ascii="Cambria Math" w:eastAsiaTheme="minorEastAsia" w:hAnsi="Cambria Math" w:cs="Arial"/>
-            <w:sz w:val="24"/>
-            <w:szCs w:val="24"/>
-          </w:rPr>
-          <m:t>s</m:t>
+          <m:t>km/s</m:t>
         </m:r>
       </m:oMath>
       <w:r>
@@ -5517,23 +5354,7 @@
           <w:rFonts w:ascii="Arial" w:hAnsi="Arial" w:cs="Arial"/>
           <w:sz w:val="24"/>
         </w:rPr>
-        <w:t xml:space="preserve">(Havskov and </w:t>
-      </w:r>
-      <w:proofErr w:type="spellStart"/>
-      <w:r>
-        <w:rPr>
-          <w:rFonts w:ascii="Arial" w:hAnsi="Arial" w:cs="Arial"/>
-          <w:sz w:val="24"/>
-        </w:rPr>
-        <w:t>Ottemoller</w:t>
-      </w:r>
-      <w:proofErr w:type="spellEnd"/>
-      <w:r>
-        <w:rPr>
-          <w:rFonts w:ascii="Arial" w:hAnsi="Arial" w:cs="Arial"/>
-          <w:sz w:val="24"/>
-        </w:rPr>
-        <w:t>, 2010)</w:t>
+        <w:t>(Havskov and Ottemoller, 2010)</w:t>
       </w:r>
       <w:r>
         <w:rPr>
@@ -6166,15 +5987,7 @@
               <w:sz w:val="24"/>
               <w:szCs w:val="24"/>
             </w:rPr>
-            <m:t>p</m:t>
-          </m:r>
-          <m:r>
-            <w:rPr>
-              <w:rFonts w:ascii="Cambria Math" w:hAnsi="Cambria Math" w:cs="Arial"/>
-              <w:sz w:val="24"/>
-              <w:szCs w:val="24"/>
-            </w:rPr>
-            <m:t>=</m:t>
+            <m:t>p=</m:t>
           </m:r>
           <m:func>
             <m:funcPr>
@@ -6995,16 +6808,7 @@
           <w:sz w:val="24"/>
           <w:szCs w:val="24"/>
         </w:rPr>
-        <w:t xml:space="preserve">Abercrombie, R.E., 1995. Earthquake source scaling relationships from −1 to </w:t>
-      </w:r>
-      <w:proofErr w:type="gramStart"/>
-      <w:r>
-        <w:rPr>
-          <w:rFonts w:ascii="Arial" w:hAnsi="Arial" w:cs="Arial"/>
-          <w:sz w:val="24"/>
-          <w:szCs w:val="24"/>
-        </w:rPr>
-        <w:t xml:space="preserve">5 </w:t>
+        <w:t xml:space="preserve">Abercrombie, R.E., 1995. Earthquake source scaling relationships from −1 to 5 </w:t>
       </w:r>
       <w:r>
         <w:rPr>
@@ -7014,9 +6818,8 @@
           <w:sz w:val="24"/>
           <w:szCs w:val="24"/>
         </w:rPr>
-        <w:t xml:space="preserve"> M</w:t>
-      </w:r>
-      <w:proofErr w:type="gramEnd"/>
+        <w:t xml:space="preserve"> M </w:t>
+      </w:r>
       <w:r>
         <w:rPr>
           <w:rFonts w:ascii="Arial" w:hAnsi="Arial" w:cs="Arial"/>
@@ -7024,10 +6827,10 @@
           <w:iCs/>
           <w:sz w:val="24"/>
           <w:szCs w:val="24"/>
-        </w:rPr>
-        <w:t xml:space="preserve"> </w:t>
-      </w:r>
-      <w:proofErr w:type="gramStart"/>
+          <w:vertAlign w:val="subscript"/>
+        </w:rPr>
+        <w:t>L</w:t>
+      </w:r>
       <w:r>
         <w:rPr>
           <w:rFonts w:ascii="Arial" w:hAnsi="Arial" w:cs="Arial"/>
@@ -7035,17 +6838,6 @@
           <w:iCs/>
           <w:sz w:val="24"/>
           <w:szCs w:val="24"/>
-          <w:vertAlign w:val="subscript"/>
-        </w:rPr>
-        <w:t>L</w:t>
-      </w:r>
-      <w:r>
-        <w:rPr>
-          <w:rFonts w:ascii="Arial" w:hAnsi="Arial" w:cs="Arial"/>
-          <w:i/>
-          <w:iCs/>
-          <w:sz w:val="24"/>
-          <w:szCs w:val="24"/>
         </w:rPr>
         <w:t xml:space="preserve"> </w:t>
       </w:r>
@@ -7055,16 +6847,7 @@
           <w:sz w:val="24"/>
           <w:szCs w:val="24"/>
         </w:rPr>
-        <w:t xml:space="preserve"> using</w:t>
-      </w:r>
-      <w:proofErr w:type="gramEnd"/>
-      <w:r>
-        <w:rPr>
-          <w:rFonts w:ascii="Arial" w:hAnsi="Arial" w:cs="Arial"/>
-          <w:sz w:val="24"/>
-          <w:szCs w:val="24"/>
-        </w:rPr>
-        <w:t xml:space="preserve"> seismograms recorded at 2.5</w:t>
+        <w:t xml:space="preserve"> using seismograms recorded at 2.5</w:t>
       </w:r>
       <w:r>
         <w:rPr>
@@ -7080,25 +6863,7 @@
           <w:sz w:val="24"/>
           <w:szCs w:val="24"/>
         </w:rPr>
-        <w:t xml:space="preserve">km depth. J. </w:t>
-      </w:r>
-      <w:proofErr w:type="spellStart"/>
-      <w:r>
-        <w:rPr>
-          <w:rFonts w:ascii="Arial" w:hAnsi="Arial" w:cs="Arial"/>
-          <w:sz w:val="24"/>
-          <w:szCs w:val="24"/>
-        </w:rPr>
-        <w:t>Geophys</w:t>
-      </w:r>
-      <w:proofErr w:type="spellEnd"/>
-      <w:r>
-        <w:rPr>
-          <w:rFonts w:ascii="Arial" w:hAnsi="Arial" w:cs="Arial"/>
-          <w:sz w:val="24"/>
-          <w:szCs w:val="24"/>
-        </w:rPr>
-        <w:t>. Res. Solid Earth 100, 24015–24036. https://doi.org/10.1029/95JB02397</w:t>
+        <w:t>km depth. J. Geophys. Res. Solid Earth 100, 24015–24036. https://doi.org/10.1029/95JB02397</w:t>
       </w:r>
     </w:p>
     <w:p>
@@ -7136,99 +6901,7 @@
           <w:sz w:val="24"/>
           <w:szCs w:val="24"/>
         </w:rPr>
-        <w:t xml:space="preserve">Boatwright, J., 1980. A spectral theory for circular seismic </w:t>
-      </w:r>
-      <w:proofErr w:type="spellStart"/>
-      <w:proofErr w:type="gramStart"/>
-      <w:r>
-        <w:rPr>
-          <w:rFonts w:ascii="Arial" w:hAnsi="Arial" w:cs="Arial"/>
-          <w:sz w:val="24"/>
-          <w:szCs w:val="24"/>
-        </w:rPr>
-        <w:t>sources:simple</w:t>
-      </w:r>
-      <w:proofErr w:type="spellEnd"/>
-      <w:proofErr w:type="gramEnd"/>
-      <w:r>
-        <w:rPr>
-          <w:rFonts w:ascii="Arial" w:hAnsi="Arial" w:cs="Arial"/>
-          <w:sz w:val="24"/>
-          <w:szCs w:val="24"/>
-        </w:rPr>
-        <w:t xml:space="preserve"> </w:t>
-      </w:r>
-      <w:proofErr w:type="spellStart"/>
-      <w:r>
-        <w:rPr>
-          <w:rFonts w:ascii="Arial" w:hAnsi="Arial" w:cs="Arial"/>
-          <w:sz w:val="24"/>
-          <w:szCs w:val="24"/>
-        </w:rPr>
-        <w:t>estimatesof</w:t>
-      </w:r>
-      <w:proofErr w:type="spellEnd"/>
-      <w:r>
-        <w:rPr>
-          <w:rFonts w:ascii="Arial" w:hAnsi="Arial" w:cs="Arial"/>
-          <w:sz w:val="24"/>
-          <w:szCs w:val="24"/>
-        </w:rPr>
-        <w:t xml:space="preserve"> source dimension, dynamic </w:t>
-      </w:r>
-      <w:proofErr w:type="spellStart"/>
-      <w:r>
-        <w:rPr>
-          <w:rFonts w:ascii="Arial" w:hAnsi="Arial" w:cs="Arial"/>
-          <w:sz w:val="24"/>
-          <w:szCs w:val="24"/>
-        </w:rPr>
-        <w:t>stressdrop</w:t>
-      </w:r>
-      <w:proofErr w:type="spellEnd"/>
-      <w:r>
-        <w:rPr>
-          <w:rFonts w:ascii="Arial" w:hAnsi="Arial" w:cs="Arial"/>
-          <w:sz w:val="24"/>
-          <w:szCs w:val="24"/>
-        </w:rPr>
-        <w:t xml:space="preserve"> and radiated </w:t>
-      </w:r>
-      <w:proofErr w:type="spellStart"/>
-      <w:r>
-        <w:rPr>
-          <w:rFonts w:ascii="Arial" w:hAnsi="Arial" w:cs="Arial"/>
-          <w:sz w:val="24"/>
-          <w:szCs w:val="24"/>
-        </w:rPr>
-        <w:t>energ</w:t>
-      </w:r>
-      <w:proofErr w:type="spellEnd"/>
-      <w:r>
-        <w:rPr>
-          <w:rFonts w:ascii="Arial" w:hAnsi="Arial" w:cs="Arial"/>
-          <w:sz w:val="24"/>
-          <w:szCs w:val="24"/>
-        </w:rPr>
-        <w:t xml:space="preserve">. Bull. </w:t>
-      </w:r>
-      <w:proofErr w:type="spellStart"/>
-      <w:r>
-        <w:rPr>
-          <w:rFonts w:ascii="Arial" w:hAnsi="Arial" w:cs="Arial"/>
-          <w:sz w:val="24"/>
-          <w:szCs w:val="24"/>
-        </w:rPr>
-        <w:t>Seismol</w:t>
-      </w:r>
-      <w:proofErr w:type="spellEnd"/>
-      <w:r>
-        <w:rPr>
-          <w:rFonts w:ascii="Arial" w:hAnsi="Arial" w:cs="Arial"/>
-          <w:sz w:val="24"/>
-          <w:szCs w:val="24"/>
-        </w:rPr>
-        <w:t>. Soc. Am. https://doi.org/10.1785/BSSA0700010001</w:t>
+        <w:t>Boatwright, J., 1980. A spectral theory for circular seismic sources:simple estimatesof source dimension, dynamic stressdrop and radiated energ. Bull. Seismol. Soc. Am. https://doi.org/10.1785/BSSA0700010001</w:t>
       </w:r>
     </w:p>
     <w:p>
@@ -7247,25 +6920,7 @@
           <w:sz w:val="24"/>
           <w:szCs w:val="24"/>
         </w:rPr>
-        <w:t xml:space="preserve">Brune, J.N., 1970. Tectonic stress and the spectra of seismic shear waves from earthquakes. J. </w:t>
-      </w:r>
-      <w:proofErr w:type="spellStart"/>
-      <w:r>
-        <w:rPr>
-          <w:rFonts w:ascii="Arial" w:hAnsi="Arial" w:cs="Arial"/>
-          <w:sz w:val="24"/>
-          <w:szCs w:val="24"/>
-        </w:rPr>
-        <w:t>Geophys</w:t>
-      </w:r>
-      <w:proofErr w:type="spellEnd"/>
-      <w:r>
-        <w:rPr>
-          <w:rFonts w:ascii="Arial" w:hAnsi="Arial" w:cs="Arial"/>
-          <w:sz w:val="24"/>
-          <w:szCs w:val="24"/>
-        </w:rPr>
-        <w:t>. Res. 75, 4997–5009. https://doi.org/10.1029/JB075i026p04997</w:t>
+        <w:t>Brune, J.N., 1970. Tectonic stress and the spectra of seismic shear waves from earthquakes. J. Geophys. Res. 75, 4997–5009. https://doi.org/10.1029/JB075i026p04997</w:t>
       </w:r>
     </w:p>
     <w:p>
@@ -7284,43 +6939,7 @@
           <w:sz w:val="24"/>
           <w:szCs w:val="24"/>
         </w:rPr>
-        <w:t xml:space="preserve">Červený, V., 2005. Seismic ray theory, </w:t>
-      </w:r>
-      <w:proofErr w:type="gramStart"/>
-      <w:r>
-        <w:rPr>
-          <w:rFonts w:ascii="Arial" w:hAnsi="Arial" w:cs="Arial"/>
-          <w:sz w:val="24"/>
-          <w:szCs w:val="24"/>
-        </w:rPr>
-        <w:t>First</w:t>
-      </w:r>
-      <w:proofErr w:type="gramEnd"/>
-      <w:r>
-        <w:rPr>
-          <w:rFonts w:ascii="Arial" w:hAnsi="Arial" w:cs="Arial"/>
-          <w:sz w:val="24"/>
-          <w:szCs w:val="24"/>
-        </w:rPr>
-        <w:t xml:space="preserve"> paperback version. ed. Cambridge University Press, Cambridge New York Melbourne Madrid Cape Town Singapore </w:t>
-      </w:r>
-      <w:proofErr w:type="spellStart"/>
-      <w:r>
-        <w:rPr>
-          <w:rFonts w:ascii="Arial" w:hAnsi="Arial" w:cs="Arial"/>
-          <w:sz w:val="24"/>
-          <w:szCs w:val="24"/>
-        </w:rPr>
-        <w:t>Sa︠o</w:t>
-      </w:r>
-      <w:proofErr w:type="spellEnd"/>
-      <w:r>
-        <w:rPr>
-          <w:rFonts w:ascii="Arial" w:hAnsi="Arial" w:cs="Arial"/>
-          <w:sz w:val="24"/>
-          <w:szCs w:val="24"/>
-        </w:rPr>
-        <w:t xml:space="preserve"> Paulo.</w:t>
+        <w:t>Červený, V., 2005. Seismic ray theory, First paperback version. ed. Cambridge University Press, Cambridge New York Melbourne Madrid Cape Town Singapore Sa︠o Paulo.</w:t>
       </w:r>
     </w:p>
     <w:p>
@@ -7339,25 +6958,7 @@
           <w:sz w:val="24"/>
           <w:szCs w:val="24"/>
         </w:rPr>
-        <w:t xml:space="preserve">Hanks, T.C., Kanamori, H., 1979. A moment magnitude scale. J. </w:t>
-      </w:r>
-      <w:proofErr w:type="spellStart"/>
-      <w:r>
-        <w:rPr>
-          <w:rFonts w:ascii="Arial" w:hAnsi="Arial" w:cs="Arial"/>
-          <w:sz w:val="24"/>
-          <w:szCs w:val="24"/>
-        </w:rPr>
-        <w:t>Geophys</w:t>
-      </w:r>
-      <w:proofErr w:type="spellEnd"/>
-      <w:r>
-        <w:rPr>
-          <w:rFonts w:ascii="Arial" w:hAnsi="Arial" w:cs="Arial"/>
-          <w:sz w:val="24"/>
-          <w:szCs w:val="24"/>
-        </w:rPr>
-        <w:t>. Res. Solid Earth 84, 2348–2350. https://doi.org/10.1029/JB084iB05p02348</w:t>
+        <w:t>Hanks, T.C., Kanamori, H., 1979. A moment magnitude scale. J. Geophys. Res. Solid Earth 84, 2348–2350. https://doi.org/10.1029/JB084iB05p02348</w:t>
       </w:r>
     </w:p>
     <w:p>
@@ -7376,25 +6977,7 @@
           <w:sz w:val="24"/>
           <w:szCs w:val="24"/>
         </w:rPr>
-        <w:t xml:space="preserve">Havskov, J., </w:t>
-      </w:r>
-      <w:proofErr w:type="spellStart"/>
-      <w:r>
-        <w:rPr>
-          <w:rFonts w:ascii="Arial" w:hAnsi="Arial" w:cs="Arial"/>
-          <w:sz w:val="24"/>
-          <w:szCs w:val="24"/>
-        </w:rPr>
-        <w:t>Ottemoller</w:t>
-      </w:r>
-      <w:proofErr w:type="spellEnd"/>
-      <w:r>
-        <w:rPr>
-          <w:rFonts w:ascii="Arial" w:hAnsi="Arial" w:cs="Arial"/>
-          <w:sz w:val="24"/>
-          <w:szCs w:val="24"/>
-        </w:rPr>
-        <w:t>, L., 2010. Routine Data Processing in Earthquake Seismology. Springer Netherlands, Dordrecht. https://doi.org/10.1007/978-90-481-8697-6</w:t>
+        <w:t>Havskov, J., Ottemoller, L., 2010. Routine Data Processing in Earthquake Seismology. Springer Netherlands, Dordrecht. https://doi.org/10.1007/978-90-481-8697-6</w:t>
       </w:r>
     </w:p>
     <w:p>
@@ -9024,6 +8607,7 @@
   <w:style w:type="character" w:default="1" w:styleId="DefaultParagraphFont">
     <w:name w:val="Default Paragraph Font"/>
     <w:uiPriority w:val="1"/>
+    <w:semiHidden/>
     <w:unhideWhenUsed/>
   </w:style>
   <w:style w:type="table" w:default="1" w:styleId="TableNormal">

</xml_diff>

<commit_message>
addd pdf version docs
</commit_message>
<xml_diff>
--- a/docs/lqtmoment.docx
+++ b/docs/lqtmoment.docx
@@ -35,7 +35,6 @@
           <w:u w:val="single"/>
         </w:rPr>
       </w:pPr>
-      <w:proofErr w:type="spellStart"/>
       <w:r>
         <w:rPr>
           <w:rFonts w:ascii="Arial" w:hAnsi="Arial" w:cs="Arial"/>
@@ -45,19 +44,7 @@
           <w:szCs w:val="40"/>
           <w:u w:val="single"/>
         </w:rPr>
-        <w:t>lqtmoment</w:t>
-      </w:r>
-      <w:proofErr w:type="spellEnd"/>
-      <w:r>
-        <w:rPr>
-          <w:rFonts w:ascii="Arial" w:hAnsi="Arial" w:cs="Arial"/>
-          <w:b/>
-          <w:bCs/>
-          <w:sz w:val="40"/>
-          <w:szCs w:val="40"/>
-          <w:u w:val="single"/>
-        </w:rPr>
-        <w:t xml:space="preserve"> v0.1.* Python Package</w:t>
+        <w:t>lqtmoment v0.1.* Python Package</w:t>
       </w:r>
     </w:p>
     <w:p>
@@ -389,7 +376,6 @@
           <w:szCs w:val="24"/>
         </w:rPr>
       </w:pPr>
-      <w:proofErr w:type="spellStart"/>
       <w:r>
         <w:rPr>
           <w:rFonts w:ascii="Arial" w:hAnsi="Arial" w:cs="Arial"/>
@@ -400,7 +386,6 @@
         </w:rPr>
         <w:t>lqtmoment</w:t>
       </w:r>
-      <w:proofErr w:type="spellEnd"/>
       <w:r>
         <w:rPr>
           <w:rFonts w:ascii="Arial" w:hAnsi="Arial" w:cs="Arial"/>
@@ -465,25 +450,7 @@
           <w:sz w:val="24"/>
           <w:szCs w:val="24"/>
         </w:rPr>
-        <w:t>By leveraging vectorized computing and advanced statistical methods—such as in implementing Shooting Snell’s Method for incidence angle estimation and Quasi-Monte Carlo techniques for spectral fitting—</w:t>
-      </w:r>
-      <w:proofErr w:type="spellStart"/>
-      <w:r>
-        <w:rPr>
-          <w:rFonts w:ascii="Arial" w:hAnsi="Arial" w:cs="Arial"/>
-          <w:sz w:val="24"/>
-          <w:szCs w:val="24"/>
-        </w:rPr>
-        <w:t>lqtmoment</w:t>
-      </w:r>
-      <w:proofErr w:type="spellEnd"/>
-      <w:r>
-        <w:rPr>
-          <w:rFonts w:ascii="Arial" w:hAnsi="Arial" w:cs="Arial"/>
-          <w:sz w:val="24"/>
-          <w:szCs w:val="24"/>
-        </w:rPr>
-        <w:t xml:space="preserve"> excels at calculating moment magnitudes for batches of earthquakes, handling hundreds to thousands of events in a single run.</w:t>
+        <w:t>By leveraging vectorized computing and advanced statistical methods—such as in implementing Shooting Snell’s Method for incidence angle estimation and Quasi-Monte Carlo techniques for spectral fitting—lqtmoment excels at calculating moment magnitudes for batches of earthquakes, handling hundreds to thousands of events in a single run.</w:t>
       </w:r>
     </w:p>
     <w:p>
@@ -496,7 +463,6 @@
           <w:szCs w:val="24"/>
         </w:rPr>
       </w:pPr>
-      <w:proofErr w:type="spellStart"/>
       <w:r>
         <w:rPr>
           <w:rFonts w:ascii="Arial" w:hAnsi="Arial" w:cs="Arial"/>
@@ -507,32 +473,13 @@
         </w:rPr>
         <w:t>lqtmoment</w:t>
       </w:r>
-      <w:proofErr w:type="spellEnd"/>
-      <w:r>
-        <w:rPr>
-          <w:rFonts w:ascii="Arial" w:hAnsi="Arial" w:cs="Arial"/>
-          <w:sz w:val="24"/>
-          <w:szCs w:val="24"/>
-        </w:rPr>
-        <w:t xml:space="preserve"> is written in modern Python and is compatible with Python versions 3.9 through 3.12. It is operating system-independent, meaning it can run on Windows, macOS, and </w:t>
-      </w:r>
-      <w:proofErr w:type="spellStart"/>
-      <w:r>
-        <w:rPr>
-          <w:rFonts w:ascii="Arial" w:hAnsi="Arial" w:cs="Arial"/>
-          <w:sz w:val="24"/>
-          <w:szCs w:val="24"/>
-        </w:rPr>
-        <w:t>Linux.The</w:t>
-      </w:r>
-      <w:proofErr w:type="spellEnd"/>
-      <w:r>
-        <w:rPr>
-          <w:rFonts w:ascii="Arial" w:hAnsi="Arial" w:cs="Arial"/>
-          <w:sz w:val="24"/>
-          <w:szCs w:val="24"/>
-        </w:rPr>
-        <w:t xml:space="preserve"> program consists of three main components:</w:t>
+      <w:r>
+        <w:rPr>
+          <w:rFonts w:ascii="Arial" w:hAnsi="Arial" w:cs="Arial"/>
+          <w:sz w:val="24"/>
+          <w:szCs w:val="24"/>
+        </w:rPr>
+        <w:t xml:space="preserve"> is written in modern Python and is compatible with Python versions 3.9 through 3.12. It is operating system-independent, meaning it can run on Windows, macOS, and Linux.The program consists of three main components:</w:t>
       </w:r>
     </w:p>
     <w:p>
@@ -549,7 +496,6 @@
           <w:szCs w:val="24"/>
         </w:rPr>
       </w:pPr>
-      <w:proofErr w:type="spellStart"/>
       <w:r>
         <w:rPr>
           <w:rFonts w:ascii="Arial" w:hAnsi="Arial" w:cs="Arial"/>
@@ -560,32 +506,13 @@
         </w:rPr>
         <w:t>catalog_builder</w:t>
       </w:r>
-      <w:proofErr w:type="spellEnd"/>
-      <w:r>
-        <w:rPr>
-          <w:rFonts w:ascii="Arial" w:hAnsi="Arial" w:cs="Arial"/>
-          <w:sz w:val="24"/>
-          <w:szCs w:val="24"/>
-        </w:rPr>
-        <w:t xml:space="preserve"> – for creating </w:t>
-      </w:r>
-      <w:proofErr w:type="spellStart"/>
-      <w:r>
-        <w:rPr>
-          <w:rFonts w:ascii="Arial" w:hAnsi="Arial" w:cs="Arial"/>
-          <w:sz w:val="24"/>
-          <w:szCs w:val="24"/>
-        </w:rPr>
-        <w:t>catalogs</w:t>
-      </w:r>
-      <w:proofErr w:type="spellEnd"/>
-      <w:r>
-        <w:rPr>
-          <w:rFonts w:ascii="Arial" w:hAnsi="Arial" w:cs="Arial"/>
-          <w:sz w:val="24"/>
-          <w:szCs w:val="24"/>
-        </w:rPr>
-        <w:t xml:space="preserve"> in the required format,</w:t>
+      <w:r>
+        <w:rPr>
+          <w:rFonts w:ascii="Arial" w:hAnsi="Arial" w:cs="Arial"/>
+          <w:sz w:val="24"/>
+          <w:szCs w:val="24"/>
+        </w:rPr>
+        <w:t xml:space="preserve"> – for creating catalogs in the required format,</w:t>
       </w:r>
     </w:p>
     <w:p>
@@ -602,7 +529,6 @@
           <w:szCs w:val="24"/>
         </w:rPr>
       </w:pPr>
-      <w:proofErr w:type="spellStart"/>
       <w:r>
         <w:rPr>
           <w:rFonts w:ascii="Arial" w:hAnsi="Arial" w:cs="Arial"/>
@@ -613,7 +539,6 @@
         </w:rPr>
         <w:t>magnitude_estimator</w:t>
       </w:r>
-      <w:proofErr w:type="spellEnd"/>
       <w:r>
         <w:rPr>
           <w:rFonts w:ascii="Arial" w:hAnsi="Arial" w:cs="Arial"/>
@@ -637,7 +562,6 @@
           <w:szCs w:val="24"/>
         </w:rPr>
       </w:pPr>
-      <w:proofErr w:type="spellStart"/>
       <w:r>
         <w:rPr>
           <w:rFonts w:ascii="Arial" w:hAnsi="Arial" w:cs="Arial"/>
@@ -648,7 +572,6 @@
         </w:rPr>
         <w:t>lqt_analysis</w:t>
       </w:r>
-      <w:proofErr w:type="spellEnd"/>
       <w:r>
         <w:rPr>
           <w:rFonts w:ascii="Arial" w:hAnsi="Arial" w:cs="Arial"/>
@@ -667,7 +590,6 @@
           <w:szCs w:val="24"/>
         </w:rPr>
       </w:pPr>
-      <w:proofErr w:type="spellStart"/>
       <w:r>
         <w:rPr>
           <w:rFonts w:ascii="Arial" w:hAnsi="Arial" w:cs="Arial"/>
@@ -678,32 +600,13 @@
         </w:rPr>
         <w:t>lqtmoment</w:t>
       </w:r>
-      <w:proofErr w:type="spellEnd"/>
-      <w:r>
-        <w:rPr>
-          <w:rFonts w:ascii="Arial" w:hAnsi="Arial" w:cs="Arial"/>
-          <w:sz w:val="24"/>
-          <w:szCs w:val="24"/>
-        </w:rPr>
-        <w:t xml:space="preserve"> can be run via the command-line interface (CLI) or used as an API by importing the </w:t>
-      </w:r>
-      <w:proofErr w:type="spellStart"/>
-      <w:r>
-        <w:rPr>
-          <w:rFonts w:ascii="Arial" w:hAnsi="Arial" w:cs="Arial"/>
-          <w:sz w:val="24"/>
-          <w:szCs w:val="24"/>
-        </w:rPr>
-        <w:t>magnitude_estimator</w:t>
-      </w:r>
-      <w:proofErr w:type="spellEnd"/>
-      <w:r>
-        <w:rPr>
-          <w:rFonts w:ascii="Arial" w:hAnsi="Arial" w:cs="Arial"/>
-          <w:sz w:val="24"/>
-          <w:szCs w:val="24"/>
-        </w:rPr>
-        <w:t xml:space="preserve"> module in your own Python scripts.</w:t>
+      <w:r>
+        <w:rPr>
+          <w:rFonts w:ascii="Arial" w:hAnsi="Arial" w:cs="Arial"/>
+          <w:sz w:val="24"/>
+          <w:szCs w:val="24"/>
+        </w:rPr>
+        <w:t xml:space="preserve"> can be run via the command-line interface (CLI) or used as an API by importing the magnitude_estimator module in your own Python scripts.</w:t>
       </w:r>
     </w:p>
     <w:p>
@@ -732,9 +635,59 @@
           <w:sz w:val="24"/>
           <w:szCs w:val="24"/>
         </w:rPr>
+        <w:t xml:space="preserve"> lqtmoment</w:t>
+      </w:r>
+      <w:r>
+        <w:rPr>
+          <w:rFonts w:ascii="Arial" w:hAnsi="Arial" w:cs="Arial"/>
+          <w:sz w:val="24"/>
+          <w:szCs w:val="24"/>
+        </w:rPr>
+        <w:t xml:space="preserve"> relies heavily on the ObsPy package, particularly for tasks such as reading waveforms, removing instrument response, trimming, filtering, and rotation.</w:t>
+      </w:r>
+      <w:r>
+        <w:rPr>
+          <w:rFonts w:ascii="Arial" w:hAnsi="Arial" w:cs="Arial"/>
+          <w:sz w:val="24"/>
+          <w:szCs w:val="24"/>
+        </w:rPr>
         <w:t xml:space="preserve"> </w:t>
       </w:r>
-      <w:proofErr w:type="spellStart"/>
+      <w:r>
+        <w:rPr>
+          <w:rFonts w:ascii="Arial" w:hAnsi="Arial" w:cs="Arial"/>
+          <w:sz w:val="24"/>
+          <w:szCs w:val="24"/>
+        </w:rPr>
+        <w:t xml:space="preserve">For scientific computations, especially </w:t>
+      </w:r>
+      <w:r>
+        <w:rPr>
+          <w:rFonts w:ascii="Arial" w:hAnsi="Arial" w:cs="Arial"/>
+          <w:sz w:val="24"/>
+          <w:szCs w:val="24"/>
+        </w:rPr>
+        <w:t xml:space="preserve">in </w:t>
+      </w:r>
+      <w:r>
+        <w:rPr>
+          <w:rFonts w:ascii="Arial" w:hAnsi="Arial" w:cs="Arial"/>
+          <w:sz w:val="24"/>
+          <w:szCs w:val="24"/>
+        </w:rPr>
+        <w:t>spectral fitting, it depends on SciPy and Scikit-Optimize.</w:t>
+      </w:r>
+    </w:p>
+    <w:p>
+      <w:pPr>
+        <w:ind w:firstLine="720"/>
+        <w:jc w:val="both"/>
+        <w:rPr>
+          <w:rFonts w:ascii="Arial" w:hAnsi="Arial" w:cs="Arial"/>
+          <w:sz w:val="24"/>
+          <w:szCs w:val="24"/>
+        </w:rPr>
+      </w:pPr>
       <w:r>
         <w:rPr>
           <w:rFonts w:ascii="Arial" w:hAnsi="Arial" w:cs="Arial"/>
@@ -743,66 +696,15 @@
           <w:sz w:val="24"/>
           <w:szCs w:val="24"/>
         </w:rPr>
-        <w:t>lqtmoment</w:t>
-      </w:r>
-      <w:proofErr w:type="spellEnd"/>
-      <w:r>
-        <w:rPr>
-          <w:rFonts w:ascii="Arial" w:hAnsi="Arial" w:cs="Arial"/>
-          <w:sz w:val="24"/>
-          <w:szCs w:val="24"/>
-        </w:rPr>
-        <w:t xml:space="preserve"> relies heavily on the </w:t>
-      </w:r>
-      <w:proofErr w:type="spellStart"/>
-      <w:r>
-        <w:rPr>
-          <w:rFonts w:ascii="Arial" w:hAnsi="Arial" w:cs="Arial"/>
-          <w:sz w:val="24"/>
-          <w:szCs w:val="24"/>
-        </w:rPr>
-        <w:t>ObsPy</w:t>
-      </w:r>
-      <w:proofErr w:type="spellEnd"/>
-      <w:r>
-        <w:rPr>
-          <w:rFonts w:ascii="Arial" w:hAnsi="Arial" w:cs="Arial"/>
-          <w:sz w:val="24"/>
-          <w:szCs w:val="24"/>
-        </w:rPr>
-        <w:t xml:space="preserve"> package, particularly for tasks such as reading waveforms, removing instrument response, trimming, filtering, and rotation.</w:t>
-      </w:r>
-      <w:r>
-        <w:rPr>
-          <w:rFonts w:ascii="Arial" w:hAnsi="Arial" w:cs="Arial"/>
-          <w:sz w:val="24"/>
-          <w:szCs w:val="24"/>
-        </w:rPr>
-        <w:t xml:space="preserve"> </w:t>
-      </w:r>
-      <w:r>
-        <w:rPr>
-          <w:rFonts w:ascii="Arial" w:hAnsi="Arial" w:cs="Arial"/>
-          <w:sz w:val="24"/>
-          <w:szCs w:val="24"/>
-        </w:rPr>
-        <w:t xml:space="preserve">For scientific computations, especially </w:t>
-      </w:r>
-      <w:r>
-        <w:rPr>
-          <w:rFonts w:ascii="Arial" w:hAnsi="Arial" w:cs="Arial"/>
-          <w:sz w:val="24"/>
-          <w:szCs w:val="24"/>
-        </w:rPr>
-        <w:t xml:space="preserve">in </w:t>
-      </w:r>
-      <w:r>
-        <w:rPr>
-          <w:rFonts w:ascii="Arial" w:hAnsi="Arial" w:cs="Arial"/>
-          <w:sz w:val="24"/>
-          <w:szCs w:val="24"/>
-        </w:rPr>
-        <w:t>spectral fitting, it depends on SciPy and Scikit-Optimize.</w:t>
+        <w:t xml:space="preserve">lqtmoment </w:t>
+      </w:r>
+      <w:r>
+        <w:rPr>
+          <w:rFonts w:ascii="Arial" w:hAnsi="Arial" w:cs="Arial"/>
+          <w:sz w:val="24"/>
+          <w:szCs w:val="24"/>
+        </w:rPr>
+        <w:t>was initially developed by Arham Zakki Edelo for earthquake data processing. The source code is intended to be open source, following the spirit of the Python community, and is released under the MIT License.</w:t>
       </w:r>
     </w:p>
     <w:p>
@@ -811,11 +713,159 @@
         <w:jc w:val="both"/>
         <w:rPr>
           <w:rFonts w:ascii="Arial" w:hAnsi="Arial" w:cs="Arial"/>
-          <w:sz w:val="24"/>
-          <w:szCs w:val="24"/>
-        </w:rPr>
-      </w:pPr>
-      <w:proofErr w:type="spellStart"/>
+          <w:b/>
+          <w:bCs/>
+          <w:sz w:val="28"/>
+          <w:szCs w:val="28"/>
+        </w:rPr>
+      </w:pPr>
+      <w:r>
+        <w:rPr>
+          <w:rFonts w:ascii="Arial" w:hAnsi="Arial" w:cs="Arial"/>
+          <w:sz w:val="24"/>
+          <w:szCs w:val="24"/>
+        </w:rPr>
+        <w:t>This package is open to contributions from the community and is intended to be further developed to become a more powerful and useful tool for solving geophysical problems</w:t>
+      </w:r>
+      <w:r>
+        <w:rPr>
+          <w:rFonts w:ascii="Arial" w:hAnsi="Arial" w:cs="Arial"/>
+          <w:sz w:val="24"/>
+          <w:szCs w:val="24"/>
+        </w:rPr>
+        <w:t xml:space="preserve"> especially in earthquake data processing</w:t>
+      </w:r>
+      <w:r>
+        <w:rPr>
+          <w:rFonts w:ascii="Arial" w:hAnsi="Arial" w:cs="Arial"/>
+          <w:sz w:val="24"/>
+          <w:szCs w:val="24"/>
+        </w:rPr>
+        <w:t>.</w:t>
+      </w:r>
+    </w:p>
+    <w:p>
+      <w:pPr>
+        <w:rPr>
+          <w:rFonts w:ascii="Arial" w:hAnsi="Arial" w:cs="Arial"/>
+        </w:rPr>
+      </w:pPr>
+    </w:p>
+    <w:p>
+      <w:pPr>
+        <w:rPr>
+          <w:rFonts w:ascii="Arial" w:hAnsi="Arial" w:cs="Arial"/>
+        </w:rPr>
+      </w:pPr>
+    </w:p>
+    <w:p>
+      <w:pPr>
+        <w:rPr>
+          <w:rFonts w:ascii="Arial" w:hAnsi="Arial" w:cs="Arial"/>
+        </w:rPr>
+      </w:pPr>
+    </w:p>
+    <w:p>
+      <w:pPr>
+        <w:rPr>
+          <w:rFonts w:ascii="Arial" w:hAnsi="Arial" w:cs="Arial"/>
+        </w:rPr>
+      </w:pPr>
+    </w:p>
+    <w:p>
+      <w:pPr>
+        <w:rPr>
+          <w:rFonts w:ascii="Arial" w:hAnsi="Arial" w:cs="Arial"/>
+        </w:rPr>
+      </w:pPr>
+    </w:p>
+    <w:p>
+      <w:pPr>
+        <w:rPr>
+          <w:rFonts w:ascii="Arial" w:hAnsi="Arial" w:cs="Arial"/>
+        </w:rPr>
+      </w:pPr>
+    </w:p>
+    <w:p>
+      <w:pPr>
+        <w:rPr>
+          <w:rFonts w:ascii="Arial" w:hAnsi="Arial" w:cs="Arial"/>
+        </w:rPr>
+      </w:pPr>
+    </w:p>
+    <w:p>
+      <w:pPr>
+        <w:rPr>
+          <w:rFonts w:ascii="Arial" w:hAnsi="Arial" w:cs="Arial"/>
+        </w:rPr>
+      </w:pPr>
+    </w:p>
+    <w:p>
+      <w:pPr>
+        <w:rPr>
+          <w:rFonts w:ascii="Arial" w:hAnsi="Arial" w:cs="Arial"/>
+        </w:rPr>
+      </w:pPr>
+    </w:p>
+    <w:p>
+      <w:pPr>
+        <w:rPr>
+          <w:rFonts w:ascii="Arial" w:hAnsi="Arial" w:cs="Arial"/>
+        </w:rPr>
+      </w:pPr>
+    </w:p>
+    <w:p>
+      <w:pPr>
+        <w:rPr>
+          <w:rFonts w:ascii="Arial" w:hAnsi="Arial" w:cs="Arial"/>
+          <w:b/>
+          <w:bCs/>
+          <w:sz w:val="28"/>
+          <w:szCs w:val="28"/>
+        </w:rPr>
+      </w:pPr>
+      <w:r>
+        <w:rPr>
+          <w:rFonts w:ascii="Arial" w:hAnsi="Arial" w:cs="Arial"/>
+          <w:b/>
+          <w:bCs/>
+          <w:sz w:val="28"/>
+          <w:szCs w:val="28"/>
+        </w:rPr>
+        <w:lastRenderedPageBreak/>
+        <w:t>Package Structure</w:t>
+      </w:r>
+    </w:p>
+    <w:p>
+      <w:pPr>
+        <w:spacing w:after="0"/>
+        <w:jc w:val="both"/>
+        <w:rPr>
+          <w:rFonts w:ascii="Consolas" w:hAnsi="Consolas" w:cs="Arial"/>
+          <w:b/>
+          <w:bCs/>
+          <w:sz w:val="24"/>
+          <w:szCs w:val="24"/>
+        </w:rPr>
+      </w:pPr>
+      <w:r>
+        <w:rPr>
+          <w:rFonts w:ascii="Arial" w:hAnsi="Arial" w:cs="Arial"/>
+          <w:b/>
+          <w:bCs/>
+          <w:sz w:val="28"/>
+          <w:szCs w:val="28"/>
+        </w:rPr>
+        <w:tab/>
+      </w:r>
+      <w:r>
+        <w:rPr>
+          <w:rFonts w:ascii="Arial" w:hAnsi="Arial" w:cs="Arial"/>
+          <w:sz w:val="24"/>
+          <w:szCs w:val="24"/>
+        </w:rPr>
+        <w:t xml:space="preserve">The </w:t>
+      </w:r>
       <w:r>
         <w:rPr>
           <w:rFonts w:ascii="Arial" w:hAnsi="Arial" w:cs="Arial"/>
@@ -826,12 +876,51 @@
         </w:rPr>
         <w:t>lqtmoment</w:t>
       </w:r>
-      <w:proofErr w:type="spellEnd"/>
-      <w:r>
-        <w:rPr>
-          <w:rFonts w:ascii="Arial" w:hAnsi="Arial" w:cs="Arial"/>
-          <w:i/>
-          <w:iCs/>
+      <w:r>
+        <w:rPr>
+          <w:rFonts w:ascii="Arial" w:hAnsi="Arial" w:cs="Arial"/>
+          <w:sz w:val="24"/>
+          <w:szCs w:val="24"/>
+        </w:rPr>
+        <w:t xml:space="preserve"> package </w:t>
+      </w:r>
+      <w:r>
+        <w:rPr>
+          <w:rFonts w:ascii="Arial" w:hAnsi="Arial" w:cs="Arial"/>
+          <w:sz w:val="24"/>
+          <w:szCs w:val="24"/>
+        </w:rPr>
+        <w:t>was developed with</w:t>
+      </w:r>
+      <w:r>
+        <w:rPr>
+          <w:rFonts w:ascii="Arial" w:hAnsi="Arial" w:cs="Arial"/>
+          <w:sz w:val="24"/>
+          <w:szCs w:val="24"/>
+        </w:rPr>
+        <w:t xml:space="preserve"> the directory structure shown below. Within the </w:t>
+      </w:r>
+      <w:r>
+        <w:rPr>
+          <w:rFonts w:ascii="Consolas" w:hAnsi="Consolas" w:cs="Arial"/>
+          <w:b/>
+          <w:bCs/>
+          <w:sz w:val="24"/>
+          <w:szCs w:val="24"/>
+        </w:rPr>
+        <w:t>lqtmoment/</w:t>
+      </w:r>
+      <w:r>
+        <w:rPr>
+          <w:rFonts w:ascii="Arial" w:hAnsi="Arial" w:cs="Arial"/>
+          <w:sz w:val="24"/>
+          <w:szCs w:val="24"/>
+        </w:rPr>
+        <w:t>directory, there is a subdirectory</w:t>
+      </w:r>
+      <w:r>
+        <w:rPr>
+          <w:rFonts w:ascii="Arial" w:hAnsi="Arial" w:cs="Arial"/>
           <w:sz w:val="24"/>
           <w:szCs w:val="24"/>
         </w:rPr>
@@ -839,314 +928,60 @@
       </w:r>
       <w:r>
         <w:rPr>
-          <w:rFonts w:ascii="Arial" w:hAnsi="Arial" w:cs="Arial"/>
-          <w:sz w:val="24"/>
-          <w:szCs w:val="24"/>
-        </w:rPr>
-        <w:t>was initially developed by Arham Zakki Edelo for earthquake data processing. The source code is intended to be open source, following the spirit of the Python community, and is released under the MIT License.</w:t>
-      </w:r>
-    </w:p>
-    <w:p>
-      <w:pPr>
-        <w:ind w:firstLine="720"/>
-        <w:jc w:val="both"/>
-        <w:rPr>
-          <w:rFonts w:ascii="Arial" w:hAnsi="Arial" w:cs="Arial"/>
-          <w:b/>
-          <w:bCs/>
+          <w:rFonts w:ascii="Consolas" w:hAnsi="Consolas" w:cs="Arial"/>
+          <w:b/>
+          <w:bCs/>
+          <w:sz w:val="24"/>
+          <w:szCs w:val="24"/>
+        </w:rPr>
+        <w:t>data/</w:t>
+      </w:r>
+      <w:r>
+        <w:rPr>
+          <w:rFonts w:ascii="Arial" w:hAnsi="Arial" w:cs="Arial"/>
+          <w:sz w:val="24"/>
+          <w:szCs w:val="24"/>
+        </w:rPr>
+        <w:t xml:space="preserve"> that stores default configurations in case the user does not provide their own</w:t>
+      </w:r>
+      <w:r>
+        <w:rPr>
+          <w:rFonts w:ascii="Arial" w:hAnsi="Arial" w:cs="Arial"/>
+          <w:sz w:val="24"/>
+          <w:szCs w:val="24"/>
+        </w:rPr>
+        <w:t>.</w:t>
+      </w:r>
+    </w:p>
+    <w:p>
+      <w:pPr>
+        <w:rPr>
+          <w:rFonts w:ascii="Arial" w:hAnsi="Arial" w:cs="Arial"/>
           <w:sz w:val="28"/>
           <w:szCs w:val="28"/>
         </w:rPr>
       </w:pPr>
-      <w:r>
-        <w:rPr>
-          <w:rFonts w:ascii="Arial" w:hAnsi="Arial" w:cs="Arial"/>
-          <w:sz w:val="24"/>
-          <w:szCs w:val="24"/>
-        </w:rPr>
-        <w:t>This package is open to contributions from the community and is intended to be further developed to become a more powerful and useful tool for solving geophysical problems</w:t>
-      </w:r>
-      <w:r>
-        <w:rPr>
-          <w:rFonts w:ascii="Arial" w:hAnsi="Arial" w:cs="Arial"/>
-          <w:sz w:val="24"/>
-          <w:szCs w:val="24"/>
-        </w:rPr>
-        <w:t xml:space="preserve"> especially in earthquake data processing</w:t>
-      </w:r>
-      <w:r>
-        <w:rPr>
-          <w:rFonts w:ascii="Arial" w:hAnsi="Arial" w:cs="Arial"/>
-          <w:sz w:val="24"/>
-          <w:szCs w:val="24"/>
-        </w:rPr>
-        <w:t>.</w:t>
-      </w:r>
-    </w:p>
-    <w:p>
-      <w:pPr>
-        <w:rPr>
-          <w:rFonts w:ascii="Arial" w:hAnsi="Arial" w:cs="Arial"/>
-        </w:rPr>
-      </w:pPr>
-    </w:p>
-    <w:p>
-      <w:pPr>
-        <w:rPr>
-          <w:rFonts w:ascii="Arial" w:hAnsi="Arial" w:cs="Arial"/>
-        </w:rPr>
-      </w:pPr>
-    </w:p>
-    <w:p>
-      <w:pPr>
-        <w:rPr>
-          <w:rFonts w:ascii="Arial" w:hAnsi="Arial" w:cs="Arial"/>
-        </w:rPr>
-      </w:pPr>
-    </w:p>
-    <w:p>
-      <w:pPr>
-        <w:rPr>
-          <w:rFonts w:ascii="Arial" w:hAnsi="Arial" w:cs="Arial"/>
-        </w:rPr>
-      </w:pPr>
-    </w:p>
-    <w:p>
-      <w:pPr>
-        <w:rPr>
-          <w:rFonts w:ascii="Arial" w:hAnsi="Arial" w:cs="Arial"/>
-        </w:rPr>
-      </w:pPr>
-    </w:p>
-    <w:p>
-      <w:pPr>
-        <w:rPr>
-          <w:rFonts w:ascii="Arial" w:hAnsi="Arial" w:cs="Arial"/>
-        </w:rPr>
-      </w:pPr>
-    </w:p>
-    <w:p>
-      <w:pPr>
-        <w:rPr>
-          <w:rFonts w:ascii="Arial" w:hAnsi="Arial" w:cs="Arial"/>
-        </w:rPr>
-      </w:pPr>
-    </w:p>
-    <w:p>
-      <w:pPr>
-        <w:rPr>
-          <w:rFonts w:ascii="Arial" w:hAnsi="Arial" w:cs="Arial"/>
-        </w:rPr>
-      </w:pPr>
-    </w:p>
-    <w:p>
-      <w:pPr>
-        <w:rPr>
-          <w:rFonts w:ascii="Arial" w:hAnsi="Arial" w:cs="Arial"/>
-        </w:rPr>
-      </w:pPr>
-    </w:p>
-    <w:p>
-      <w:pPr>
-        <w:rPr>
-          <w:rFonts w:ascii="Arial" w:hAnsi="Arial" w:cs="Arial"/>
-        </w:rPr>
-      </w:pPr>
-    </w:p>
-    <w:p>
-      <w:pPr>
-        <w:rPr>
-          <w:rFonts w:ascii="Arial" w:hAnsi="Arial" w:cs="Arial"/>
-          <w:b/>
-          <w:bCs/>
-          <w:sz w:val="28"/>
-          <w:szCs w:val="28"/>
-        </w:rPr>
-      </w:pPr>
-      <w:r>
-        <w:rPr>
-          <w:rFonts w:ascii="Arial" w:hAnsi="Arial" w:cs="Arial"/>
-          <w:b/>
-          <w:bCs/>
-          <w:sz w:val="28"/>
-          <w:szCs w:val="28"/>
-        </w:rPr>
-        <w:lastRenderedPageBreak/>
-        <w:t>Package Structure</w:t>
-      </w:r>
-    </w:p>
-    <w:p>
-      <w:pPr>
-        <w:spacing w:after="0"/>
-        <w:jc w:val="both"/>
-        <w:rPr>
-          <w:rFonts w:ascii="Consolas" w:hAnsi="Consolas" w:cs="Arial"/>
-          <w:b/>
-          <w:bCs/>
-          <w:sz w:val="24"/>
-          <w:szCs w:val="24"/>
-        </w:rPr>
-      </w:pPr>
-      <w:r>
-        <w:rPr>
-          <w:rFonts w:ascii="Arial" w:hAnsi="Arial" w:cs="Arial"/>
-          <w:b/>
-          <w:bCs/>
-          <w:sz w:val="28"/>
-          <w:szCs w:val="28"/>
-        </w:rPr>
-        <w:tab/>
-      </w:r>
-      <w:r>
-        <w:rPr>
-          <w:rFonts w:ascii="Arial" w:hAnsi="Arial" w:cs="Arial"/>
-          <w:sz w:val="24"/>
-          <w:szCs w:val="24"/>
-        </w:rPr>
-        <w:t xml:space="preserve">The </w:t>
-      </w:r>
-      <w:proofErr w:type="spellStart"/>
-      <w:r>
-        <w:rPr>
-          <w:rFonts w:ascii="Arial" w:hAnsi="Arial" w:cs="Arial"/>
-          <w:i/>
-          <w:iCs/>
-          <w:sz w:val="24"/>
-          <w:szCs w:val="24"/>
-        </w:rPr>
-        <w:t>lqtmoment</w:t>
-      </w:r>
-      <w:proofErr w:type="spellEnd"/>
-      <w:r>
-        <w:rPr>
-          <w:rFonts w:ascii="Arial" w:hAnsi="Arial" w:cs="Arial"/>
-          <w:sz w:val="24"/>
-          <w:szCs w:val="24"/>
-        </w:rPr>
-        <w:t xml:space="preserve"> package </w:t>
-      </w:r>
-      <w:r>
-        <w:rPr>
-          <w:rFonts w:ascii="Arial" w:hAnsi="Arial" w:cs="Arial"/>
-          <w:sz w:val="24"/>
-          <w:szCs w:val="24"/>
-        </w:rPr>
-        <w:t>was developed with</w:t>
-      </w:r>
-      <w:r>
-        <w:rPr>
-          <w:rFonts w:ascii="Arial" w:hAnsi="Arial" w:cs="Arial"/>
-          <w:sz w:val="24"/>
-          <w:szCs w:val="24"/>
-        </w:rPr>
-        <w:t xml:space="preserve"> the directory structure shown below. Within the </w:t>
-      </w:r>
-      <w:proofErr w:type="spellStart"/>
-      <w:r>
-        <w:rPr>
-          <w:rFonts w:ascii="Consolas" w:hAnsi="Consolas" w:cs="Arial"/>
-          <w:b/>
-          <w:bCs/>
-          <w:sz w:val="24"/>
-          <w:szCs w:val="24"/>
-        </w:rPr>
-        <w:t>lqtmoment</w:t>
-      </w:r>
-      <w:proofErr w:type="spellEnd"/>
-      <w:r>
-        <w:rPr>
-          <w:rFonts w:ascii="Consolas" w:hAnsi="Consolas" w:cs="Arial"/>
-          <w:b/>
-          <w:bCs/>
-          <w:sz w:val="24"/>
-          <w:szCs w:val="24"/>
-        </w:rPr>
-        <w:t>/</w:t>
-      </w:r>
-      <w:r>
-        <w:rPr>
-          <w:rFonts w:ascii="Arial" w:hAnsi="Arial" w:cs="Arial"/>
-          <w:sz w:val="24"/>
-          <w:szCs w:val="24"/>
-        </w:rPr>
-        <w:t>directory, there is a subdirectory</w:t>
-      </w:r>
-      <w:r>
-        <w:rPr>
-          <w:rFonts w:ascii="Arial" w:hAnsi="Arial" w:cs="Arial"/>
-          <w:sz w:val="24"/>
-          <w:szCs w:val="24"/>
-        </w:rPr>
-        <w:t xml:space="preserve"> </w:t>
-      </w:r>
-      <w:r>
-        <w:rPr>
-          <w:rFonts w:ascii="Consolas" w:hAnsi="Consolas" w:cs="Arial"/>
-          <w:b/>
-          <w:bCs/>
-          <w:sz w:val="24"/>
-          <w:szCs w:val="24"/>
-        </w:rPr>
-        <w:t>data/</w:t>
-      </w:r>
-      <w:r>
-        <w:rPr>
-          <w:rFonts w:ascii="Arial" w:hAnsi="Arial" w:cs="Arial"/>
-          <w:sz w:val="24"/>
-          <w:szCs w:val="24"/>
-        </w:rPr>
-        <w:t xml:space="preserve"> that stores default configurations in case the user does not provide their own</w:t>
-      </w:r>
-      <w:r>
-        <w:rPr>
-          <w:rFonts w:ascii="Arial" w:hAnsi="Arial" w:cs="Arial"/>
-          <w:sz w:val="24"/>
-          <w:szCs w:val="24"/>
-        </w:rPr>
-        <w:t>.</w:t>
-      </w:r>
-    </w:p>
-    <w:p>
-      <w:pPr>
-        <w:rPr>
-          <w:rFonts w:ascii="Arial" w:hAnsi="Arial" w:cs="Arial"/>
-          <w:sz w:val="28"/>
-          <w:szCs w:val="28"/>
-        </w:rPr>
-      </w:pPr>
-    </w:p>
-    <w:p>
-      <w:pPr>
-        <w:spacing w:after="0"/>
-        <w:rPr>
-          <w:rFonts w:ascii="Consolas" w:hAnsi="Consolas" w:cs="Arial"/>
-          <w:b/>
-          <w:bCs/>
-          <w:sz w:val="24"/>
-          <w:szCs w:val="24"/>
-        </w:rPr>
-      </w:pPr>
-      <w:proofErr w:type="spellStart"/>
-      <w:r>
-        <w:rPr>
-          <w:rFonts w:ascii="Consolas" w:hAnsi="Consolas" w:cs="Arial"/>
-          <w:b/>
-          <w:bCs/>
-          <w:sz w:val="24"/>
-          <w:szCs w:val="24"/>
-        </w:rPr>
-        <w:t>src</w:t>
-      </w:r>
-      <w:proofErr w:type="spellEnd"/>
-      <w:r>
-        <w:rPr>
-          <w:rFonts w:ascii="Consolas" w:hAnsi="Consolas" w:cs="Arial"/>
-          <w:b/>
-          <w:bCs/>
-          <w:sz w:val="24"/>
-          <w:szCs w:val="24"/>
-        </w:rPr>
-        <w:t>/</w:t>
+    </w:p>
+    <w:p>
+      <w:pPr>
+        <w:spacing w:after="0"/>
+        <w:rPr>
+          <w:rFonts w:ascii="Consolas" w:hAnsi="Consolas" w:cs="Arial"/>
+          <w:b/>
+          <w:bCs/>
+          <w:sz w:val="24"/>
+          <w:szCs w:val="24"/>
+        </w:rPr>
+      </w:pPr>
+      <w:r>
+        <w:rPr>
+          <w:rFonts w:ascii="Consolas" w:hAnsi="Consolas" w:cs="Arial"/>
+          <w:b/>
+          <w:bCs/>
+          <w:sz w:val="24"/>
+          <w:szCs w:val="24"/>
+        </w:rPr>
+        <w:t>src/</w:t>
       </w:r>
     </w:p>
     <w:p>
@@ -1178,29 +1013,7 @@
           <w:sz w:val="24"/>
           <w:szCs w:val="24"/>
         </w:rPr>
-        <w:t xml:space="preserve"> </w:t>
-      </w:r>
-      <w:proofErr w:type="spellStart"/>
-      <w:r>
-        <w:rPr>
-          <w:rFonts w:ascii="Consolas" w:hAnsi="Consolas" w:cs="Arial"/>
-          <w:b/>
-          <w:bCs/>
-          <w:sz w:val="24"/>
-          <w:szCs w:val="24"/>
-        </w:rPr>
-        <w:t>lqtmoment</w:t>
-      </w:r>
-      <w:proofErr w:type="spellEnd"/>
-      <w:r>
-        <w:rPr>
-          <w:rFonts w:ascii="Consolas" w:hAnsi="Consolas" w:cs="Arial"/>
-          <w:b/>
-          <w:bCs/>
-          <w:sz w:val="24"/>
-          <w:szCs w:val="24"/>
-        </w:rPr>
-        <w:t>/</w:t>
+        <w:t xml:space="preserve"> lqtmoment/</w:t>
       </w:r>
     </w:p>
     <w:p>
@@ -1448,32 +1261,8 @@
           <w:sz w:val="24"/>
           <w:szCs w:val="24"/>
         </w:rPr>
-        <w:t xml:space="preserve"> </w:t>
-      </w:r>
-      <w:proofErr w:type="spellStart"/>
-      <w:r>
-        <w:rPr>
-          <w:rFonts w:ascii="Consolas" w:hAnsi="Consolas" w:cs="Arial"/>
-          <w:b/>
-          <w:bCs/>
-          <w:sz w:val="24"/>
-          <w:szCs w:val="24"/>
-        </w:rPr>
-        <w:t>velocity_</w:t>
-      </w:r>
-      <w:proofErr w:type="gramStart"/>
-      <w:r>
-        <w:rPr>
-          <w:rFonts w:ascii="Consolas" w:hAnsi="Consolas" w:cs="Arial"/>
-          <w:b/>
-          <w:bCs/>
-          <w:sz w:val="24"/>
-          <w:szCs w:val="24"/>
-        </w:rPr>
-        <w:t>model.json</w:t>
-      </w:r>
-      <w:proofErr w:type="spellEnd"/>
-      <w:proofErr w:type="gramEnd"/>
+        <w:t xml:space="preserve"> velocity_model.json</w:t>
+      </w:r>
     </w:p>
     <w:p>
       <w:pPr>
@@ -2005,27 +1794,15 @@
           <w:szCs w:val="24"/>
         </w:rPr>
       </w:pPr>
-      <w:proofErr w:type="spellStart"/>
-      <w:r>
-        <w:rPr>
-          <w:rFonts w:ascii="Consolas" w:hAnsi="Consolas" w:cs="Arial"/>
-          <w:b/>
-          <w:bCs/>
-          <w:sz w:val="24"/>
-          <w:szCs w:val="24"/>
-        </w:rPr>
-        <w:t>lqtmoment</w:t>
-      </w:r>
-      <w:proofErr w:type="spellEnd"/>
-      <w:r>
-        <w:rPr>
-          <w:rFonts w:ascii="Consolas" w:hAnsi="Consolas" w:cs="Arial"/>
-          <w:b/>
-          <w:bCs/>
-          <w:sz w:val="24"/>
-          <w:szCs w:val="24"/>
-        </w:rPr>
-        <w:t xml:space="preserve">/: </w:t>
+      <w:r>
+        <w:rPr>
+          <w:rFonts w:ascii="Consolas" w:hAnsi="Consolas" w:cs="Arial"/>
+          <w:b/>
+          <w:bCs/>
+          <w:sz w:val="24"/>
+          <w:szCs w:val="24"/>
+        </w:rPr>
+        <w:t xml:space="preserve">lqtmoment/: </w:t>
       </w:r>
       <w:r>
         <w:rPr>
@@ -2215,39 +1992,15 @@
           <w:szCs w:val="24"/>
         </w:rPr>
       </w:pPr>
-      <w:proofErr w:type="spellStart"/>
-      <w:r>
-        <w:rPr>
-          <w:rFonts w:ascii="Consolas" w:hAnsi="Consolas" w:cs="Arial"/>
-          <w:b/>
-          <w:bCs/>
-          <w:sz w:val="24"/>
-          <w:szCs w:val="24"/>
-        </w:rPr>
-        <w:t>velocity_</w:t>
-      </w:r>
-      <w:proofErr w:type="gramStart"/>
-      <w:r>
-        <w:rPr>
-          <w:rFonts w:ascii="Consolas" w:hAnsi="Consolas" w:cs="Arial"/>
-          <w:b/>
-          <w:bCs/>
-          <w:sz w:val="24"/>
-          <w:szCs w:val="24"/>
-        </w:rPr>
-        <w:t>model.json</w:t>
-      </w:r>
-      <w:proofErr w:type="spellEnd"/>
-      <w:proofErr w:type="gramEnd"/>
-      <w:r>
-        <w:rPr>
-          <w:rFonts w:ascii="Consolas" w:hAnsi="Consolas" w:cs="Arial"/>
-          <w:b/>
-          <w:bCs/>
-          <w:sz w:val="24"/>
-          <w:szCs w:val="24"/>
-        </w:rPr>
-        <w:t xml:space="preserve">: </w:t>
+      <w:r>
+        <w:rPr>
+          <w:rFonts w:ascii="Consolas" w:hAnsi="Consolas" w:cs="Arial"/>
+          <w:b/>
+          <w:bCs/>
+          <w:sz w:val="24"/>
+          <w:szCs w:val="24"/>
+        </w:rPr>
+        <w:t xml:space="preserve">velocity_model.json: </w:t>
       </w:r>
       <w:r>
         <w:rPr>
@@ -2304,7 +2057,6 @@
         </w:rPr>
         <w:t xml:space="preserve">Initializes the </w:t>
       </w:r>
-      <w:proofErr w:type="spellStart"/>
       <w:r>
         <w:rPr>
           <w:rFonts w:ascii="Arial" w:hAnsi="Arial" w:cs="Arial"/>
@@ -2315,7 +2067,6 @@
         </w:rPr>
         <w:t>lqtmoment</w:t>
       </w:r>
-      <w:proofErr w:type="spellEnd"/>
       <w:r>
         <w:rPr>
           <w:rFonts w:ascii="Arial" w:hAnsi="Arial" w:cs="Arial"/>
@@ -2393,7 +2144,6 @@
         </w:rPr>
         <w:t xml:space="preserve">Provides a high-level interface for interacting with the package. It exposes </w:t>
       </w:r>
-      <w:proofErr w:type="spellStart"/>
       <w:r>
         <w:rPr>
           <w:rFonts w:ascii="Arial" w:hAnsi="Arial" w:cs="Arial"/>
@@ -2404,7 +2154,6 @@
         </w:rPr>
         <w:t>magnitude_estimator</w:t>
       </w:r>
-      <w:proofErr w:type="spellEnd"/>
       <w:r>
         <w:rPr>
           <w:rFonts w:ascii="Arial" w:hAnsi="Arial" w:cs="Arial"/>
@@ -2508,7 +2257,6 @@
         </w:rPr>
         <w:t xml:space="preserve">accepted </w:t>
       </w:r>
-      <w:proofErr w:type="spellStart"/>
       <w:r>
         <w:rPr>
           <w:rFonts w:ascii="Arial" w:hAnsi="Arial" w:cs="Arial"/>
@@ -2517,37 +2265,16 @@
           <w:sz w:val="24"/>
           <w:szCs w:val="24"/>
         </w:rPr>
-        <w:t>lqtmoment</w:t>
-      </w:r>
-      <w:proofErr w:type="spellEnd"/>
-      <w:r>
-        <w:rPr>
-          <w:rFonts w:ascii="Arial" w:hAnsi="Arial" w:cs="Arial"/>
-          <w:i/>
-          <w:iCs/>
-          <w:sz w:val="24"/>
-          <w:szCs w:val="24"/>
-        </w:rPr>
-        <w:t xml:space="preserve"> </w:t>
-      </w:r>
-      <w:r>
-        <w:rPr>
-          <w:rFonts w:ascii="Arial" w:hAnsi="Arial" w:cs="Arial"/>
-          <w:sz w:val="24"/>
-          <w:szCs w:val="24"/>
-        </w:rPr>
-        <w:t xml:space="preserve">event </w:t>
-      </w:r>
-      <w:proofErr w:type="spellStart"/>
-      <w:r>
-        <w:rPr>
-          <w:rFonts w:ascii="Arial" w:hAnsi="Arial" w:cs="Arial"/>
-          <w:sz w:val="24"/>
-          <w:szCs w:val="24"/>
-        </w:rPr>
-        <w:t>catalogs</w:t>
-      </w:r>
-      <w:proofErr w:type="spellEnd"/>
+        <w:t xml:space="preserve">lqtmoment </w:t>
+      </w:r>
+      <w:r>
+        <w:rPr>
+          <w:rFonts w:ascii="Arial" w:hAnsi="Arial" w:cs="Arial"/>
+          <w:sz w:val="24"/>
+          <w:szCs w:val="24"/>
+        </w:rPr>
+        <w:t>event catalogs</w:t>
+      </w:r>
       <w:r>
         <w:rPr>
           <w:rFonts w:ascii="Arial" w:hAnsi="Arial" w:cs="Arial"/>
@@ -2775,7 +2502,6 @@
         </w:rPr>
         <w:t xml:space="preserve">Transform </w:t>
       </w:r>
-      <w:proofErr w:type="spellStart"/>
       <w:r>
         <w:rPr>
           <w:rFonts w:ascii="Arial" w:hAnsi="Arial" w:cs="Arial"/>
@@ -2786,7 +2512,6 @@
         </w:rPr>
         <w:t>lqtmoment</w:t>
       </w:r>
-      <w:proofErr w:type="spellEnd"/>
       <w:r>
         <w:rPr>
           <w:rFonts w:ascii="Arial" w:hAnsi="Arial" w:cs="Arial"/>
@@ -2803,61 +2528,7 @@
           <w:sz w:val="24"/>
           <w:szCs w:val="24"/>
         </w:rPr>
-        <w:t xml:space="preserve">formatted </w:t>
-      </w:r>
-      <w:proofErr w:type="spellStart"/>
-      <w:r>
-        <w:rPr>
-          <w:rFonts w:ascii="Arial" w:hAnsi="Arial" w:cs="Arial"/>
-          <w:sz w:val="24"/>
-          <w:szCs w:val="24"/>
-        </w:rPr>
-        <w:t>catalog</w:t>
-      </w:r>
-      <w:proofErr w:type="spellEnd"/>
-      <w:r>
-        <w:rPr>
-          <w:rFonts w:ascii="Arial" w:hAnsi="Arial" w:cs="Arial"/>
-          <w:sz w:val="24"/>
-          <w:szCs w:val="24"/>
-        </w:rPr>
-        <w:t xml:space="preserve"> to </w:t>
-      </w:r>
-      <w:proofErr w:type="spellStart"/>
-      <w:r>
-        <w:rPr>
-          <w:rFonts w:ascii="Arial" w:hAnsi="Arial" w:cs="Arial"/>
-          <w:sz w:val="24"/>
-          <w:szCs w:val="24"/>
-        </w:rPr>
-        <w:t>LqtAnalysis</w:t>
-      </w:r>
-      <w:proofErr w:type="spellEnd"/>
-      <w:r>
-        <w:rPr>
-          <w:rFonts w:ascii="Arial" w:hAnsi="Arial" w:cs="Arial"/>
-          <w:sz w:val="24"/>
-          <w:szCs w:val="24"/>
-        </w:rPr>
-        <w:t xml:space="preserve"> class instance, enabling user to interact with </w:t>
-      </w:r>
-      <w:proofErr w:type="spellStart"/>
-      <w:r>
-        <w:rPr>
-          <w:rFonts w:ascii="Arial" w:hAnsi="Arial" w:cs="Arial"/>
-          <w:sz w:val="24"/>
-          <w:szCs w:val="24"/>
-        </w:rPr>
-        <w:t>catalog</w:t>
-      </w:r>
-      <w:proofErr w:type="spellEnd"/>
-      <w:r>
-        <w:rPr>
-          <w:rFonts w:ascii="Arial" w:hAnsi="Arial" w:cs="Arial"/>
-          <w:sz w:val="24"/>
-          <w:szCs w:val="24"/>
-        </w:rPr>
-        <w:t xml:space="preserve"> data and perform data analysis instantly.</w:t>
+        <w:t>formatted catalog to LqtAnalysis class instance, enabling user to interact with catalog data and perform data analysis instantly.</w:t>
       </w:r>
     </w:p>
     <w:p>
@@ -2914,7 +2585,6 @@
         </w:rPr>
         <w:t xml:space="preserve">The entry point for running the </w:t>
       </w:r>
-      <w:proofErr w:type="spellStart"/>
       <w:r>
         <w:rPr>
           <w:rFonts w:ascii="Arial" w:hAnsi="Arial" w:cs="Arial"/>
@@ -2925,7 +2595,6 @@
         </w:rPr>
         <w:t>lqtmoment</w:t>
       </w:r>
-      <w:proofErr w:type="spellEnd"/>
       <w:r>
         <w:rPr>
           <w:rFonts w:ascii="Arial" w:hAnsi="Arial" w:cs="Arial"/>
@@ -3408,15 +3077,7 @@
         </w:r>
       </w:fldSimple>
       <w:r>
-        <w:t xml:space="preserve"> </w:t>
-      </w:r>
-      <w:proofErr w:type="spellStart"/>
-      <w:r>
-        <w:t>lqtmoment</w:t>
-      </w:r>
-      <w:proofErr w:type="spellEnd"/>
-      <w:r>
-        <w:t xml:space="preserve"> flowchart for moment magnitude calculation.</w:t>
+        <w:t xml:space="preserve"> lqtmoment flowchart for moment magnitude calculation.</w:t>
       </w:r>
     </w:p>
     <w:p>
@@ -3669,7 +3330,6 @@
         </w:rPr>
         <w:t xml:space="preserve">When performing spectral fitting, </w:t>
       </w:r>
-      <w:proofErr w:type="spellStart"/>
       <w:r>
         <w:rPr>
           <w:rFonts w:ascii="Arial" w:hAnsi="Arial" w:cs="Arial"/>
@@ -3678,18 +3338,7 @@
           <w:sz w:val="24"/>
           <w:szCs w:val="24"/>
         </w:rPr>
-        <w:t>lqtmoment</w:t>
-      </w:r>
-      <w:proofErr w:type="spellEnd"/>
-      <w:r>
-        <w:rPr>
-          <w:rFonts w:ascii="Arial" w:hAnsi="Arial" w:cs="Arial"/>
-          <w:i/>
-          <w:iCs/>
-          <w:sz w:val="24"/>
-          <w:szCs w:val="24"/>
-        </w:rPr>
-        <w:t xml:space="preserve"> </w:t>
+        <w:t xml:space="preserve">lqtmoment </w:t>
       </w:r>
       <w:r>
         <w:rPr>
@@ -4662,7 +4311,6 @@
           <w:szCs w:val="24"/>
         </w:rPr>
       </w:pPr>
-      <w:proofErr w:type="spellStart"/>
       <w:r>
         <w:rPr>
           <w:rFonts w:ascii="Arial" w:hAnsi="Arial" w:cs="Arial"/>
@@ -4673,7 +4321,6 @@
         </w:rPr>
         <w:t>lqtmoment</w:t>
       </w:r>
-      <w:proofErr w:type="spellEnd"/>
       <w:r>
         <w:rPr>
           <w:rFonts w:ascii="Arial" w:hAnsi="Arial" w:cs="Arial"/>
@@ -5425,7 +5072,6 @@
           <w:szCs w:val="24"/>
         </w:rPr>
       </w:pPr>
-      <w:proofErr w:type="spellStart"/>
       <w:r>
         <w:rPr>
           <w:rFonts w:ascii="Arial" w:hAnsi="Arial" w:cs="Arial"/>
@@ -5434,18 +5080,7 @@
           <w:sz w:val="24"/>
           <w:szCs w:val="24"/>
         </w:rPr>
-        <w:t>lqtmoment</w:t>
-      </w:r>
-      <w:proofErr w:type="spellEnd"/>
-      <w:r>
-        <w:rPr>
-          <w:rFonts w:ascii="Arial" w:hAnsi="Arial" w:cs="Arial"/>
-          <w:i/>
-          <w:iCs/>
-          <w:sz w:val="24"/>
-          <w:szCs w:val="24"/>
-        </w:rPr>
-        <w:t xml:space="preserve"> </w:t>
+        <w:t xml:space="preserve">lqtmoment </w:t>
       </w:r>
       <w:r>
         <w:rPr>
@@ -5909,7 +5544,6 @@
           <w:szCs w:val="24"/>
         </w:rPr>
       </w:pPr>
-      <w:proofErr w:type="spellStart"/>
       <w:r>
         <w:rPr>
           <w:rFonts w:ascii="Arial" w:hAnsi="Arial" w:cs="Arial"/>
@@ -5918,18 +5552,7 @@
           <w:sz w:val="24"/>
           <w:szCs w:val="24"/>
         </w:rPr>
-        <w:t>lqtmoment</w:t>
-      </w:r>
-      <w:proofErr w:type="spellEnd"/>
-      <w:r>
-        <w:rPr>
-          <w:rFonts w:ascii="Arial" w:hAnsi="Arial" w:cs="Arial"/>
-          <w:i/>
-          <w:iCs/>
-          <w:sz w:val="24"/>
-          <w:szCs w:val="24"/>
-        </w:rPr>
-        <w:t xml:space="preserve"> </w:t>
+        <w:t xml:space="preserve">lqtmoment </w:t>
       </w:r>
       <w:r>
         <w:rPr>

</xml_diff>